<commit_message>
updates for 5-24 Leadership Institute class
</commit_message>
<xml_diff>
--- a/Labs/Lab 2.docx
+++ b/Labs/Lab 2.docx
@@ -1,6 +1,6 @@
 
 <file path=word/document.xml><?xml version="1.0" encoding="utf-8"?>
-<w:document xmlns:wpc="http://schemas.microsoft.com/office/word/2010/wordprocessingCanvas" xmlns:mc="http://schemas.openxmlformats.org/markup-compatibility/2006" xmlns:o="urn:schemas-microsoft-com:office:office" xmlns:r="http://schemas.openxmlformats.org/officeDocument/2006/relationships" xmlns:m="http://schemas.openxmlformats.org/officeDocument/2006/math" xmlns:v="urn:schemas-microsoft-com:vml" xmlns:wp14="http://schemas.microsoft.com/office/word/2010/wordprocessingDrawing" xmlns:wp="http://schemas.openxmlformats.org/drawingml/2006/wordprocessingDrawing" xmlns:w10="urn:schemas-microsoft-com:office:word" xmlns:w="http://schemas.openxmlformats.org/wordprocessingml/2006/main" xmlns:w14="http://schemas.microsoft.com/office/word/2010/wordml" xmlns:w15="http://schemas.microsoft.com/office/word/2012/wordml" xmlns:wpg="http://schemas.microsoft.com/office/word/2010/wordprocessingGroup" xmlns:wpi="http://schemas.microsoft.com/office/word/2010/wordprocessingInk" xmlns:wne="http://schemas.microsoft.com/office/word/2006/wordml" xmlns:wps="http://schemas.microsoft.com/office/word/2010/wordprocessingShape" mc:Ignorable="w14 w15 wp14">
+<w:document xmlns:wpc="http://schemas.microsoft.com/office/word/2010/wordprocessingCanvas" xmlns:cx="http://schemas.microsoft.com/office/drawing/2014/chartex" xmlns:cx1="http://schemas.microsoft.com/office/drawing/2015/9/8/chartex" xmlns:cx2="http://schemas.microsoft.com/office/drawing/2015/10/21/chartex" xmlns:cx3="http://schemas.microsoft.com/office/drawing/2016/5/9/chartex" xmlns:cx4="http://schemas.microsoft.com/office/drawing/2016/5/10/chartex" xmlns:cx5="http://schemas.microsoft.com/office/drawing/2016/5/11/chartex" xmlns:cx6="http://schemas.microsoft.com/office/drawing/2016/5/12/chartex" xmlns:cx7="http://schemas.microsoft.com/office/drawing/2016/5/13/chartex" xmlns:cx8="http://schemas.microsoft.com/office/drawing/2016/5/14/chartex" xmlns:mc="http://schemas.openxmlformats.org/markup-compatibility/2006" xmlns:o="urn:schemas-microsoft-com:office:office" xmlns:r="http://schemas.openxmlformats.org/officeDocument/2006/relationships" xmlns:m="http://schemas.openxmlformats.org/officeDocument/2006/math" xmlns:v="urn:schemas-microsoft-com:vml" xmlns:wp14="http://schemas.microsoft.com/office/word/2010/wordprocessingDrawing" xmlns:wp="http://schemas.openxmlformats.org/drawingml/2006/wordprocessingDrawing" xmlns:w10="urn:schemas-microsoft-com:office:word" xmlns:w="http://schemas.openxmlformats.org/wordprocessingml/2006/main" xmlns:w14="http://schemas.microsoft.com/office/word/2010/wordml" xmlns:w15="http://schemas.microsoft.com/office/word/2012/wordml" xmlns:w16se="http://schemas.microsoft.com/office/word/2015/wordml/symex" xmlns:wpg="http://schemas.microsoft.com/office/word/2010/wordprocessingGroup" xmlns:wpi="http://schemas.microsoft.com/office/word/2010/wordprocessingInk" xmlns:wne="http://schemas.microsoft.com/office/word/2006/wordml" xmlns:wps="http://schemas.microsoft.com/office/word/2010/wordprocessingShape" mc:Ignorable="w14 w15 w16se wp14">
   <w:body>
     <w:p>
       <w:pPr>
@@ -118,31 +118,47 @@
           <w:lang w:eastAsia="ko-KR"/>
         </w:rPr>
         <w:tab/>
-        <w:t>1.0.0</w:t>
-      </w:r>
-    </w:p>
-    <w:p>
-      <w:pPr>
+        <w:t>1.</w:t>
+      </w:r>
+      <w:r>
         <w:rPr>
           <w:rFonts w:eastAsia="Batang"/>
           <w:noProof/>
           <w:lang w:eastAsia="ko-KR"/>
         </w:rPr>
-      </w:pPr>
+        <w:t>1</w:t>
+      </w:r>
       <w:r>
         <w:rPr>
           <w:rFonts w:eastAsia="Batang"/>
           <w:noProof/>
           <w:lang w:eastAsia="ko-KR"/>
         </w:rPr>
-        <w:t>Last updated:</w:t>
-      </w:r>
-      <w:r>
+        <w:t>.0</w:t>
+      </w:r>
+    </w:p>
+    <w:p>
+      <w:pPr>
         <w:rPr>
           <w:rFonts w:eastAsia="Batang"/>
           <w:noProof/>
           <w:lang w:eastAsia="ko-KR"/>
         </w:rPr>
+      </w:pPr>
+      <w:r>
+        <w:rPr>
+          <w:rFonts w:eastAsia="Batang"/>
+          <w:noProof/>
+          <w:lang w:eastAsia="ko-KR"/>
+        </w:rPr>
+        <w:t>Last updated:</w:t>
+      </w:r>
+      <w:r>
+        <w:rPr>
+          <w:rFonts w:eastAsia="Batang"/>
+          <w:noProof/>
+          <w:lang w:eastAsia="ko-KR"/>
+        </w:rPr>
         <w:tab/>
       </w:r>
       <w:r>
@@ -167,7 +183,7 @@
         <w:rPr>
           <w:noProof/>
         </w:rPr>
-        <w:t>11/3/2015</w:t>
+        <w:t>5/20/2017</w:t>
       </w:r>
       <w:r>
         <w:rPr>
@@ -1096,15 +1112,7 @@
         <w:t xml:space="preserve">In this exercise we will </w:t>
       </w:r>
       <w:r>
-        <w:t xml:space="preserve">collect data on state jobs from the Bureau of Labor Statistics and format it in such </w:t>
-      </w:r>
-      <w:proofErr w:type="gramStart"/>
-      <w:r>
-        <w:t>a</w:t>
-      </w:r>
-      <w:proofErr w:type="gramEnd"/>
-      <w:r>
-        <w:t xml:space="preserve"> way that we can graph it in Excel. We will start by collecting data on California and Texas and compar</w:t>
+        <w:t>collect data on state jobs from the Bureau of Labor Statistics and format it in such a way that we can graph it in Excel. We will start by collecting data on California and Texas and compar</w:t>
       </w:r>
       <w:r>
         <w:t>ing</w:t>
@@ -1713,7 +1721,19 @@
         </w:numPr>
       </w:pPr>
       <w:r>
-        <w:t xml:space="preserve">This will take you to a data retrieval page where you can download the data. You can also just copy and paste the data, which I find to be easier. To copy the data, select everything in the table from the top left to the bottom right. </w:t>
+        <w:t>This will take you to a data retrieval page where you can download the data.</w:t>
+      </w:r>
+      <w:r>
+        <w:t xml:space="preserve"> For our purposes, we want the data in a very specific format, so click on the </w:t>
+      </w:r>
+      <w:r>
+        <w:rPr>
+          <w:b/>
+        </w:rPr>
+        <w:t>More Formatting Options</w:t>
+      </w:r>
+      <w:r>
+        <w:t xml:space="preserve"> button in the top right of the page.</w:t>
       </w:r>
     </w:p>
     <w:p>
@@ -1731,10 +1751,10 @@
           <w:lang w:bidi="ar-SA"/>
         </w:rPr>
         <w:drawing>
-          <wp:inline distT="0" distB="0" distL="0" distR="0" wp14:anchorId="3C4165AC" wp14:editId="2609EBFB">
-            <wp:extent cx="2929812" cy="2598386"/>
-            <wp:effectExtent l="0" t="0" r="4445" b="0"/>
-            <wp:docPr id="16" name="Picture 16"/>
+          <wp:inline distT="0" distB="0" distL="0" distR="0" wp14:anchorId="69999CFC" wp14:editId="390D897B">
+            <wp:extent cx="5943600" cy="1050925"/>
+            <wp:effectExtent l="0" t="0" r="0" b="0"/>
+            <wp:docPr id="3" name="Picture 3"/>
             <wp:cNvGraphicFramePr>
               <a:graphicFrameLocks xmlns:a="http://schemas.openxmlformats.org/drawingml/2006/main" noChangeAspect="1"/>
             </wp:cNvGraphicFramePr>
@@ -1754,7 +1774,7 @@
                   <pic:spPr>
                     <a:xfrm>
                       <a:off x="0" y="0"/>
-                      <a:ext cx="2938743" cy="2606307"/>
+                      <a:ext cx="5943600" cy="1050925"/>
                     </a:xfrm>
                     <a:prstGeom prst="rect">
                       <a:avLst/>
@@ -1770,49 +1790,33 @@
     <w:p>
       <w:pPr>
         <w:pStyle w:val="ppNumberList"/>
-        <w:numPr>
-          <w:ilvl w:val="1"/>
-          <w:numId w:val="10"/>
-        </w:numPr>
-      </w:pPr>
-      <w:r>
-        <w:t>Open up a new Excel document and paste the data into Excel. If any of the data in the cells has a (P) at the end, delete that so we have only numbers in our cells.</w:t>
-      </w:r>
-    </w:p>
-    <w:p>
-      <w:pPr>
-        <w:pStyle w:val="ppNumberList"/>
-        <w:numPr>
-          <w:ilvl w:val="1"/>
-          <w:numId w:val="10"/>
-        </w:numPr>
-      </w:pPr>
-      <w:r>
-        <w:t>At the bottom of the Excel sheet, there should be a “+” button. Click it to add a new sheet.</w:t>
-      </w:r>
-    </w:p>
-    <w:p>
-      <w:pPr>
-        <w:pStyle w:val="ppNumberList"/>
-        <w:numPr>
-          <w:ilvl w:val="1"/>
-          <w:numId w:val="10"/>
-        </w:numPr>
-      </w:pPr>
-      <w:r>
-        <w:t xml:space="preserve">Copy the cells from Sheet1 and right click on a cell in Sheet2. </w:t>
+      </w:pPr>
+      <w:r>
+        <w:t xml:space="preserve">Change the view of the data from Table Format to </w:t>
       </w:r>
       <w:r>
         <w:rPr>
           <w:b/>
         </w:rPr>
-        <w:t>PC:</w:t>
-      </w:r>
-      <w:r>
-        <w:t xml:space="preserve"> </w:t>
-      </w:r>
-      <w:r>
-        <w:t>Select the “Transpose” option from the menu.</w:t>
+        <w:t>Column Format</w:t>
+      </w:r>
+      <w:r>
+        <w:t xml:space="preserve">. Select </w:t>
+      </w:r>
+      <w:r>
+        <w:rPr>
+          <w:b/>
+        </w:rPr>
+        <w:t>2005</w:t>
+      </w:r>
+      <w:r>
+        <w:t xml:space="preserve"> for start year. The click </w:t>
+      </w:r>
+      <w:r>
+        <w:rPr>
+          <w:b/>
+        </w:rPr>
+        <w:t>Retrieve Data</w:t>
       </w:r>
     </w:p>
     <w:p>
@@ -1822,7 +1826,7 @@
           <w:ilvl w:val="0"/>
           <w:numId w:val="0"/>
         </w:numPr>
-        <w:ind w:left="720"/>
+        <w:ind w:left="754"/>
       </w:pPr>
       <w:r>
         <w:rPr>
@@ -1830,10 +1834,10 @@
           <w:lang w:bidi="ar-SA"/>
         </w:rPr>
         <w:drawing>
-          <wp:inline distT="0" distB="0" distL="0" distR="0" wp14:anchorId="5932BC08" wp14:editId="468DCA7B">
-            <wp:extent cx="1789106" cy="987879"/>
-            <wp:effectExtent l="0" t="0" r="1905" b="3175"/>
-            <wp:docPr id="17" name="Picture 17"/>
+          <wp:inline distT="0" distB="0" distL="0" distR="0" wp14:anchorId="5D2157C3" wp14:editId="626065E2">
+            <wp:extent cx="4862573" cy="3130550"/>
+            <wp:effectExtent l="0" t="0" r="0" b="0"/>
+            <wp:docPr id="8" name="Picture 8"/>
             <wp:cNvGraphicFramePr>
               <a:graphicFrameLocks xmlns:a="http://schemas.openxmlformats.org/drawingml/2006/main" noChangeAspect="1"/>
             </wp:cNvGraphicFramePr>
@@ -1853,7 +1857,7 @@
                   <pic:spPr>
                     <a:xfrm>
                       <a:off x="0" y="0"/>
-                      <a:ext cx="1813563" cy="1001383"/>
+                      <a:ext cx="4865669" cy="3132543"/>
                     </a:xfrm>
                     <a:prstGeom prst="rect">
                       <a:avLst/>
@@ -1869,21 +1873,11 @@
     <w:p>
       <w:pPr>
         <w:pStyle w:val="ppNumberList"/>
-        <w:numPr>
-          <w:ilvl w:val="0"/>
-          <w:numId w:val="0"/>
-        </w:numPr>
-        <w:ind w:left="720"/>
-      </w:pPr>
-      <w:r>
-        <w:rPr>
-          <w:b/>
-        </w:rPr>
+        <w:ind w:left="720" w:hanging="360"/>
+      </w:pPr>
+      <w:r>
         <w:lastRenderedPageBreak/>
-        <w:t>Mac:</w:t>
-      </w:r>
-      <w:r>
-        <w:t xml:space="preserve"> Right click on the cell and select “Paste Special…” Check the “Transpose” option at the bottom of the dialog box and press “OK”</w:t>
+        <w:t xml:space="preserve">This will take you to the data as we want it to be formatted. Click the Download link for both California and Texas. </w:t>
       </w:r>
     </w:p>
     <w:p>
@@ -1893,32 +1887,7 @@
           <w:ilvl w:val="0"/>
           <w:numId w:val="0"/>
         </w:numPr>
-        <w:ind w:left="720"/>
-      </w:pPr>
-      <w:r>
-        <w:t>This will switch the columns and rows on our data. We only get these special paste options when we copy from inside Excel.</w:t>
-      </w:r>
-    </w:p>
-    <w:p>
-      <w:pPr>
-        <w:pStyle w:val="ppNumberList"/>
-        <w:numPr>
-          <w:ilvl w:val="1"/>
-          <w:numId w:val="10"/>
-        </w:numPr>
-      </w:pPr>
-      <w:r>
-        <w:t xml:space="preserve">What we ultimately want is one long column with all the employment data for the last year. Start by copying the cells under the “2006” and paste them at the end of “2005”. </w:t>
-      </w:r>
-    </w:p>
-    <w:p>
-      <w:pPr>
-        <w:pStyle w:val="ppNumberList"/>
-        <w:numPr>
-          <w:ilvl w:val="0"/>
-          <w:numId w:val="0"/>
-        </w:numPr>
-        <w:ind w:left="720"/>
+        <w:ind w:left="754"/>
       </w:pPr>
       <w:r>
         <w:rPr>
@@ -1926,10 +1895,10 @@
           <w:lang w:bidi="ar-SA"/>
         </w:rPr>
         <w:drawing>
-          <wp:inline distT="0" distB="0" distL="0" distR="0" wp14:anchorId="640ABA62" wp14:editId="4A23D959">
-            <wp:extent cx="2629035" cy="2838596"/>
+          <wp:inline distT="0" distB="0" distL="0" distR="0" wp14:anchorId="4CF87C10" wp14:editId="19981861">
+            <wp:extent cx="4762745" cy="2629035"/>
             <wp:effectExtent l="0" t="0" r="0" b="0"/>
-            <wp:docPr id="18" name="Picture 18"/>
+            <wp:docPr id="2" name="Picture 2"/>
             <wp:cNvGraphicFramePr>
               <a:graphicFrameLocks xmlns:a="http://schemas.openxmlformats.org/drawingml/2006/main" noChangeAspect="1"/>
             </wp:cNvGraphicFramePr>
@@ -1949,7 +1918,7 @@
                   <pic:spPr>
                     <a:xfrm>
                       <a:off x="0" y="0"/>
-                      <a:ext cx="2629035" cy="2838596"/>
+                      <a:ext cx="4762745" cy="2629035"/>
                     </a:xfrm>
                     <a:prstGeom prst="rect">
                       <a:avLst/>
@@ -1965,23 +1934,16 @@
     <w:p>
       <w:pPr>
         <w:pStyle w:val="ppNumberList"/>
-        <w:numPr>
-          <w:ilvl w:val="1"/>
-          <w:numId w:val="10"/>
-        </w:numPr>
-      </w:pPr>
-      <w:r>
-        <w:t>Repeat that until all the data is in a single column.</w:t>
-      </w:r>
-    </w:p>
-    <w:p>
-      <w:pPr>
-        <w:pStyle w:val="ppBodyText"/>
-        <w:numPr>
-          <w:ilvl w:val="0"/>
-          <w:numId w:val="0"/>
-        </w:numPr>
-      </w:pPr>
+      </w:pPr>
+      <w:r>
+        <w:t>These files will have a coded name (something like “</w:t>
+      </w:r>
+      <w:r>
+        <w:t>SeriesReport-20170521004001_</w:t>
+      </w:r>
+      <w:r>
+        <w:t>abcde.xlsx”). Rename them to “California Employment Data” and “Texas Employment Data”</w:t>
+      </w:r>
     </w:p>
     <w:p>
       <w:pPr>
@@ -1998,15 +1960,7 @@
         <w:t xml:space="preserve"> – </w:t>
       </w:r>
       <w:r>
-        <w:t xml:space="preserve">Format the Data </w:t>
-      </w:r>
-      <w:proofErr w:type="gramStart"/>
-      <w:r>
-        <w:t>Into</w:t>
-      </w:r>
-      <w:proofErr w:type="gramEnd"/>
-      <w:r>
-        <w:t xml:space="preserve"> a Single Sheet</w:t>
+        <w:t>Format the Data Into a Single Sheet</w:t>
       </w:r>
       <w:bookmarkEnd w:id="3"/>
     </w:p>
@@ -2019,7 +1973,31 @@
         </w:numPr>
       </w:pPr>
       <w:r>
-        <w:t>Create another sheet using the “+” button again. Name this one “</w:t>
+        <w:t>Open up a new Excel document and name it “</w:t>
+      </w:r>
+      <w:r>
+        <w:rPr>
+          <w:b/>
+        </w:rPr>
+        <w:t>State Employment Data</w:t>
+      </w:r>
+      <w:r>
+        <w:t>”.</w:t>
+      </w:r>
+    </w:p>
+    <w:p>
+      <w:pPr>
+        <w:pStyle w:val="ppNumberList"/>
+        <w:numPr>
+          <w:ilvl w:val="0"/>
+          <w:numId w:val="49"/>
+        </w:numPr>
+      </w:pPr>
+      <w:r>
+        <w:t>At the bottom of your sheet, you should see that it is named “Sheet “. Ren</w:t>
+      </w:r>
+      <w:r>
+        <w:t>ame this “</w:t>
       </w:r>
       <w:r>
         <w:rPr>
@@ -2118,10 +2096,10 @@
         <w:t>Click on the handle on cell B1 and drag it down until you get to “</w:t>
       </w:r>
       <w:r>
-        <w:t>Sept</w:t>
-      </w:r>
-      <w:r>
-        <w:t>-15”</w:t>
+        <w:t>Apr-17</w:t>
+      </w:r>
+      <w:r>
+        <w:t>”</w:t>
       </w:r>
     </w:p>
     <w:p>
@@ -2185,7 +2163,10 @@
         </w:numPr>
       </w:pPr>
       <w:r>
-        <w:t>Copy the column of data from Sheet2 and right click on cell B2. Select “Paste Values” from the pop-up menu.</w:t>
+        <w:t xml:space="preserve">Copy the column of data from your California document (column D). Go to your Jobs document </w:t>
+      </w:r>
+      <w:r>
+        <w:t>and right click on cell B2. Select “Paste Values” from the pop-up menu.</w:t>
       </w:r>
     </w:p>
     <w:p>
@@ -2248,7 +2229,7 @@
         </w:numPr>
       </w:pPr>
       <w:r>
-        <w:t>If you still have the BLS website open (please tell me you have the BLS website open), go back and do this again for the Texas data to get it in side-by-side.</w:t>
+        <w:t>Do the same for the Texas document, opening it and copying the values from column D and pasting them into a “Texas” column in your jobs doc</w:t>
       </w:r>
     </w:p>
     <w:p>
@@ -2454,21 +2435,7 @@
         <w:rPr>
           <w:lang w:bidi="he-IL"/>
         </w:rPr>
-        <w:t xml:space="preserve"> and click cell B3. Type “-</w:t>
-      </w:r>
-      <w:proofErr w:type="gramStart"/>
-      <w:r>
-        <w:rPr>
-          <w:lang w:bidi="he-IL"/>
-        </w:rPr>
-        <w:t>“ and</w:t>
-      </w:r>
-      <w:proofErr w:type="gramEnd"/>
-      <w:r>
-        <w:rPr>
-          <w:lang w:bidi="he-IL"/>
-        </w:rPr>
-        <w:t xml:space="preserve"> select B2. Hit enter.</w:t>
+        <w:t xml:space="preserve"> and click cell B3. Type “-“ and select B2. Hit enter.</w:t>
       </w:r>
     </w:p>
     <w:p>
@@ -2876,7 +2843,7 @@
         <w:rPr>
           <w:lang w:bidi="he-IL"/>
         </w:rPr>
-        <w:t>30</w:t>
+        <w:t>49</w:t>
       </w:r>
       <w:r>
         <w:rPr>
@@ -2964,19 +2931,6 @@
             </a:graphic>
           </wp:inline>
         </w:drawing>
-      </w:r>
-    </w:p>
-    <w:p>
-      <w:pPr>
-        <w:pStyle w:val="ppNumberList"/>
-        <w:numPr>
-          <w:ilvl w:val="0"/>
-          <w:numId w:val="0"/>
-        </w:numPr>
-        <w:ind w:left="720"/>
-      </w:pPr>
-      <w:r>
-        <w:t>Mac: Your popup will look like this:</w:t>
       </w:r>
     </w:p>
     <w:p>
@@ -3213,12 +3167,43 @@
       <w:pPr>
         <w:pStyle w:val="ppNumberList"/>
         <w:numPr>
-          <w:ilvl w:val="1"/>
-          <w:numId w:val="39"/>
+          <w:ilvl w:val="0"/>
+          <w:numId w:val="0"/>
         </w:numPr>
-      </w:pPr>
-      <w:r>
-        <w:t xml:space="preserve">We notice that California was hit much harder by the recession than Texas but also that they have gained more in many of the recent months. This is because California is substantially larger than Texas. We might start to ask “How can we compare these two states in a more reasonable way?” </w:t>
+        <w:ind w:left="397"/>
+      </w:pPr>
+      <w:r>
+        <w:t xml:space="preserve">We notice that California was hit much harder by the recession than Texas but also that they have gained more </w:t>
+      </w:r>
+      <w:r>
+        <w:t xml:space="preserve">jobs </w:t>
+      </w:r>
+      <w:r>
+        <w:t xml:space="preserve">in </w:t>
+      </w:r>
+      <w:r>
+        <w:t>much of the last few years</w:t>
+      </w:r>
+      <w:r>
+        <w:t xml:space="preserve">. This is </w:t>
+      </w:r>
+      <w:r>
+        <w:t xml:space="preserve">partly </w:t>
+      </w:r>
+      <w:r>
+        <w:t xml:space="preserve">because California is substantially larger than Texas. </w:t>
+      </w:r>
+      <w:r>
+        <w:t xml:space="preserve">This would be an even bigger problem if we were trying to compare job growth in California to a much smaller state like Georgia or Connecticut. So how do we </w:t>
+      </w:r>
+      <w:r>
+        <w:t xml:space="preserve">compare these two states in a </w:t>
+      </w:r>
+      <w:r>
+        <w:t>way that reflects their relative size?</w:t>
+      </w:r>
+      <w:r>
+        <w:t xml:space="preserve"> </w:t>
       </w:r>
     </w:p>
     <w:p>
@@ -3414,19 +3399,19 @@
         </w:numPr>
       </w:pPr>
       <w:r>
-        <w:t>Drag the formula over to the C column (Texas) and down to row 1</w:t>
-      </w:r>
-      <w:r>
-        <w:t>30</w:t>
+        <w:t xml:space="preserve">Drag the formula over to the C column (Texas) and down to row </w:t>
+      </w:r>
+      <w:r>
+        <w:t>149</w:t>
       </w:r>
       <w:r>
         <w:t xml:space="preserve"> (</w:t>
       </w:r>
       <w:r>
-        <w:t>Sept</w:t>
-      </w:r>
-      <w:r>
-        <w:t>-15).</w:t>
+        <w:t>Apr-17</w:t>
+      </w:r>
+      <w:r>
+        <w:t>).</w:t>
       </w:r>
     </w:p>
     <w:p>
@@ -3672,7 +3657,13 @@
         </w:numPr>
       </w:pPr>
       <w:r>
-        <w:t xml:space="preserve">Drag the formula over to the C column (Texas) and down to row 125 (Apr-15). We have a raw calculation that has a lot of data but not a lot of context. </w:t>
+        <w:t>Drag the formula over to the C column (Texas) and down</w:t>
+      </w:r>
+      <w:r>
+        <w:t xml:space="preserve"> to row 149 (Apr-17</w:t>
+      </w:r>
+      <w:r>
+        <w:t xml:space="preserve">). We have a raw calculation that has a lot of data but not a lot of context. </w:t>
       </w:r>
     </w:p>
     <w:p>
@@ -3735,7 +3726,13 @@
         </w:numPr>
       </w:pPr>
       <w:r>
-        <w:t xml:space="preserve">Select all the calculated cells (from B38 – C125) and press the “Percent Style” button in the Home tab. </w:t>
+        <w:t>Select all the calculated cells (from B38 – C1</w:t>
+      </w:r>
+      <w:r>
+        <w:t>49</w:t>
+      </w:r>
+      <w:r>
+        <w:t xml:space="preserve">) and press the “Percent Style” button in the Home tab. </w:t>
       </w:r>
     </w:p>
     <w:p>
@@ -3934,8 +3931,6 @@
       <w:r>
         <w:t>.</w:t>
       </w:r>
-      <w:bookmarkStart w:id="10" w:name="_GoBack"/>
-      <w:bookmarkEnd w:id="10"/>
     </w:p>
     <w:p>
       <w:pPr>
@@ -3955,10 +3950,10 @@
           <w:lang w:bidi="ar-SA"/>
         </w:rPr>
         <w:drawing>
-          <wp:inline distT="0" distB="0" distL="0" distR="0" wp14:anchorId="528C1769" wp14:editId="3BA96E1A">
-            <wp:extent cx="4462000" cy="2621902"/>
-            <wp:effectExtent l="0" t="0" r="0" b="7620"/>
-            <wp:docPr id="61" name="Picture 61"/>
+          <wp:inline distT="0" distB="0" distL="0" distR="0" wp14:anchorId="282E8AEB" wp14:editId="5626B1C7">
+            <wp:extent cx="5264150" cy="3377267"/>
+            <wp:effectExtent l="0" t="0" r="0" b="0"/>
+            <wp:docPr id="12" name="Picture 12"/>
             <wp:cNvGraphicFramePr>
               <a:graphicFrameLocks xmlns:a="http://schemas.openxmlformats.org/drawingml/2006/main" noChangeAspect="1"/>
             </wp:cNvGraphicFramePr>
@@ -3978,7 +3973,7 @@
                   <pic:spPr>
                     <a:xfrm>
                       <a:off x="0" y="0"/>
-                      <a:ext cx="4473165" cy="2628463"/>
+                      <a:ext cx="5270245" cy="3381177"/>
                     </a:xfrm>
                     <a:prstGeom prst="rect">
                       <a:avLst/>
@@ -3990,34 +3985,8 @@
           </wp:inline>
         </w:drawing>
       </w:r>
-    </w:p>
-    <w:p>
-      <w:pPr>
-        <w:pStyle w:val="ppBodyText"/>
-        <w:numPr>
-          <w:ilvl w:val="0"/>
-          <w:numId w:val="0"/>
-        </w:numPr>
-        <w:rPr>
-          <w:noProof/>
-          <w:lang w:bidi="he-IL"/>
-        </w:rPr>
-      </w:pPr>
-    </w:p>
-    <w:p>
-      <w:pPr>
-        <w:pStyle w:val="ppBodyText"/>
-        <w:numPr>
-          <w:ilvl w:val="0"/>
-          <w:numId w:val="0"/>
-        </w:numPr>
-      </w:pPr>
-      <w:r>
-        <w:rPr>
-          <w:lang w:bidi="he-IL"/>
-        </w:rPr>
-        <w:t xml:space="preserve"> </w:t>
-      </w:r>
+      <w:bookmarkStart w:id="10" w:name="_GoBack"/>
+      <w:bookmarkEnd w:id="10"/>
     </w:p>
     <w:sectPr>
       <w:headerReference w:type="even" r:id="rId39"/>
@@ -4036,7 +4005,7 @@
 </file>
 
 <file path=word/endnotes.xml><?xml version="1.0" encoding="utf-8"?>
-<w:endnotes xmlns:wpc="http://schemas.microsoft.com/office/word/2010/wordprocessingCanvas" xmlns:mc="http://schemas.openxmlformats.org/markup-compatibility/2006" xmlns:o="urn:schemas-microsoft-com:office:office" xmlns:r="http://schemas.openxmlformats.org/officeDocument/2006/relationships" xmlns:m="http://schemas.openxmlformats.org/officeDocument/2006/math" xmlns:v="urn:schemas-microsoft-com:vml" xmlns:wp14="http://schemas.microsoft.com/office/word/2010/wordprocessingDrawing" xmlns:wp="http://schemas.openxmlformats.org/drawingml/2006/wordprocessingDrawing" xmlns:w10="urn:schemas-microsoft-com:office:word" xmlns:w="http://schemas.openxmlformats.org/wordprocessingml/2006/main" xmlns:w14="http://schemas.microsoft.com/office/word/2010/wordml" xmlns:w15="http://schemas.microsoft.com/office/word/2012/wordml" xmlns:wpg="http://schemas.microsoft.com/office/word/2010/wordprocessingGroup" xmlns:wpi="http://schemas.microsoft.com/office/word/2010/wordprocessingInk" xmlns:wne="http://schemas.microsoft.com/office/word/2006/wordml" xmlns:wps="http://schemas.microsoft.com/office/word/2010/wordprocessingShape" mc:Ignorable="w14 w15 wp14">
+<w:endnotes xmlns:wpc="http://schemas.microsoft.com/office/word/2010/wordprocessingCanvas" xmlns:cx="http://schemas.microsoft.com/office/drawing/2014/chartex" xmlns:cx1="http://schemas.microsoft.com/office/drawing/2015/9/8/chartex" xmlns:cx2="http://schemas.microsoft.com/office/drawing/2015/10/21/chartex" xmlns:cx3="http://schemas.microsoft.com/office/drawing/2016/5/9/chartex" xmlns:cx4="http://schemas.microsoft.com/office/drawing/2016/5/10/chartex" xmlns:cx5="http://schemas.microsoft.com/office/drawing/2016/5/11/chartex" xmlns:cx6="http://schemas.microsoft.com/office/drawing/2016/5/12/chartex" xmlns:cx7="http://schemas.microsoft.com/office/drawing/2016/5/13/chartex" xmlns:cx8="http://schemas.microsoft.com/office/drawing/2016/5/14/chartex" xmlns:mc="http://schemas.openxmlformats.org/markup-compatibility/2006" xmlns:o="urn:schemas-microsoft-com:office:office" xmlns:r="http://schemas.openxmlformats.org/officeDocument/2006/relationships" xmlns:m="http://schemas.openxmlformats.org/officeDocument/2006/math" xmlns:v="urn:schemas-microsoft-com:vml" xmlns:wp14="http://schemas.microsoft.com/office/word/2010/wordprocessingDrawing" xmlns:wp="http://schemas.openxmlformats.org/drawingml/2006/wordprocessingDrawing" xmlns:w10="urn:schemas-microsoft-com:office:word" xmlns:w="http://schemas.openxmlformats.org/wordprocessingml/2006/main" xmlns:w14="http://schemas.microsoft.com/office/word/2010/wordml" xmlns:w15="http://schemas.microsoft.com/office/word/2012/wordml" xmlns:w16se="http://schemas.microsoft.com/office/word/2015/wordml/symex" xmlns:wpg="http://schemas.microsoft.com/office/word/2010/wordprocessingGroup" xmlns:wpi="http://schemas.microsoft.com/office/word/2010/wordprocessingInk" xmlns:wne="http://schemas.microsoft.com/office/word/2006/wordml" xmlns:wps="http://schemas.microsoft.com/office/word/2010/wordprocessingShape" mc:Ignorable="w14 w15 w16se wp14">
   <w:endnote w:type="separator" w:id="-1">
     <w:p>
       <w:pPr>
@@ -4061,7 +4030,7 @@
 </file>
 
 <file path=word/footer1.xml><?xml version="1.0" encoding="utf-8"?>
-<w:ftr xmlns:wpc="http://schemas.microsoft.com/office/word/2010/wordprocessingCanvas" xmlns:mc="http://schemas.openxmlformats.org/markup-compatibility/2006" xmlns:o="urn:schemas-microsoft-com:office:office" xmlns:r="http://schemas.openxmlformats.org/officeDocument/2006/relationships" xmlns:m="http://schemas.openxmlformats.org/officeDocument/2006/math" xmlns:v="urn:schemas-microsoft-com:vml" xmlns:wp14="http://schemas.microsoft.com/office/word/2010/wordprocessingDrawing" xmlns:wp="http://schemas.openxmlformats.org/drawingml/2006/wordprocessingDrawing" xmlns:w10="urn:schemas-microsoft-com:office:word" xmlns:w="http://schemas.openxmlformats.org/wordprocessingml/2006/main" xmlns:w14="http://schemas.microsoft.com/office/word/2010/wordml" xmlns:w15="http://schemas.microsoft.com/office/word/2012/wordml" xmlns:wpg="http://schemas.microsoft.com/office/word/2010/wordprocessingGroup" xmlns:wpi="http://schemas.microsoft.com/office/word/2010/wordprocessingInk" xmlns:wne="http://schemas.microsoft.com/office/word/2006/wordml" xmlns:wps="http://schemas.microsoft.com/office/word/2010/wordprocessingShape" mc:Ignorable="w14 w15 wp14">
+<w:ftr xmlns:wpc="http://schemas.microsoft.com/office/word/2010/wordprocessingCanvas" xmlns:cx="http://schemas.microsoft.com/office/drawing/2014/chartex" xmlns:cx1="http://schemas.microsoft.com/office/drawing/2015/9/8/chartex" xmlns:cx2="http://schemas.microsoft.com/office/drawing/2015/10/21/chartex" xmlns:cx3="http://schemas.microsoft.com/office/drawing/2016/5/9/chartex" xmlns:cx4="http://schemas.microsoft.com/office/drawing/2016/5/10/chartex" xmlns:cx5="http://schemas.microsoft.com/office/drawing/2016/5/11/chartex" xmlns:cx6="http://schemas.microsoft.com/office/drawing/2016/5/12/chartex" xmlns:cx7="http://schemas.microsoft.com/office/drawing/2016/5/13/chartex" xmlns:cx8="http://schemas.microsoft.com/office/drawing/2016/5/14/chartex" xmlns:mc="http://schemas.openxmlformats.org/markup-compatibility/2006" xmlns:o="urn:schemas-microsoft-com:office:office" xmlns:r="http://schemas.openxmlformats.org/officeDocument/2006/relationships" xmlns:m="http://schemas.openxmlformats.org/officeDocument/2006/math" xmlns:v="urn:schemas-microsoft-com:vml" xmlns:wp14="http://schemas.microsoft.com/office/word/2010/wordprocessingDrawing" xmlns:wp="http://schemas.openxmlformats.org/drawingml/2006/wordprocessingDrawing" xmlns:w10="urn:schemas-microsoft-com:office:word" xmlns:w="http://schemas.openxmlformats.org/wordprocessingml/2006/main" xmlns:w14="http://schemas.microsoft.com/office/word/2010/wordml" xmlns:w15="http://schemas.microsoft.com/office/word/2012/wordml" xmlns:w16se="http://schemas.microsoft.com/office/word/2015/wordml/symex" xmlns:wpg="http://schemas.microsoft.com/office/word/2010/wordprocessingGroup" xmlns:wpi="http://schemas.microsoft.com/office/word/2010/wordprocessingInk" xmlns:wne="http://schemas.microsoft.com/office/word/2006/wordml" xmlns:wps="http://schemas.microsoft.com/office/word/2010/wordprocessingShape" mc:Ignorable="w14 w15 w16se wp14">
   <w:p>
     <w:pPr>
       <w:pStyle w:val="Footer"/>
@@ -4071,7 +4040,7 @@
 </file>
 
 <file path=word/footer2.xml><?xml version="1.0" encoding="utf-8"?>
-<w:ftr xmlns:wpc="http://schemas.microsoft.com/office/word/2010/wordprocessingCanvas" xmlns:mc="http://schemas.openxmlformats.org/markup-compatibility/2006" xmlns:o="urn:schemas-microsoft-com:office:office" xmlns:r="http://schemas.openxmlformats.org/officeDocument/2006/relationships" xmlns:m="http://schemas.openxmlformats.org/officeDocument/2006/math" xmlns:v="urn:schemas-microsoft-com:vml" xmlns:wp14="http://schemas.microsoft.com/office/word/2010/wordprocessingDrawing" xmlns:wp="http://schemas.openxmlformats.org/drawingml/2006/wordprocessingDrawing" xmlns:w10="urn:schemas-microsoft-com:office:word" xmlns:w="http://schemas.openxmlformats.org/wordprocessingml/2006/main" xmlns:w14="http://schemas.microsoft.com/office/word/2010/wordml" xmlns:w15="http://schemas.microsoft.com/office/word/2012/wordml" xmlns:wpg="http://schemas.microsoft.com/office/word/2010/wordprocessingGroup" xmlns:wpi="http://schemas.microsoft.com/office/word/2010/wordprocessingInk" xmlns:wne="http://schemas.microsoft.com/office/word/2006/wordml" xmlns:wps="http://schemas.microsoft.com/office/word/2010/wordprocessingShape" mc:Ignorable="w14 w15 wp14">
+<w:ftr xmlns:wpc="http://schemas.microsoft.com/office/word/2010/wordprocessingCanvas" xmlns:cx="http://schemas.microsoft.com/office/drawing/2014/chartex" xmlns:cx1="http://schemas.microsoft.com/office/drawing/2015/9/8/chartex" xmlns:cx2="http://schemas.microsoft.com/office/drawing/2015/10/21/chartex" xmlns:cx3="http://schemas.microsoft.com/office/drawing/2016/5/9/chartex" xmlns:cx4="http://schemas.microsoft.com/office/drawing/2016/5/10/chartex" xmlns:cx5="http://schemas.microsoft.com/office/drawing/2016/5/11/chartex" xmlns:cx6="http://schemas.microsoft.com/office/drawing/2016/5/12/chartex" xmlns:cx7="http://schemas.microsoft.com/office/drawing/2016/5/13/chartex" xmlns:cx8="http://schemas.microsoft.com/office/drawing/2016/5/14/chartex" xmlns:mc="http://schemas.openxmlformats.org/markup-compatibility/2006" xmlns:o="urn:schemas-microsoft-com:office:office" xmlns:r="http://schemas.openxmlformats.org/officeDocument/2006/relationships" xmlns:m="http://schemas.openxmlformats.org/officeDocument/2006/math" xmlns:v="urn:schemas-microsoft-com:vml" xmlns:wp14="http://schemas.microsoft.com/office/word/2010/wordprocessingDrawing" xmlns:wp="http://schemas.openxmlformats.org/drawingml/2006/wordprocessingDrawing" xmlns:w10="urn:schemas-microsoft-com:office:word" xmlns:w="http://schemas.openxmlformats.org/wordprocessingml/2006/main" xmlns:w14="http://schemas.microsoft.com/office/word/2010/wordml" xmlns:w15="http://schemas.microsoft.com/office/word/2012/wordml" xmlns:w16se="http://schemas.microsoft.com/office/word/2015/wordml/symex" xmlns:wpg="http://schemas.microsoft.com/office/word/2010/wordprocessingGroup" xmlns:wpi="http://schemas.microsoft.com/office/word/2010/wordprocessingInk" xmlns:wne="http://schemas.microsoft.com/office/word/2006/wordml" xmlns:wps="http://schemas.microsoft.com/office/word/2010/wordprocessingShape" mc:Ignorable="w14 w15 w16se wp14">
   <w:p>
     <w:pPr>
       <w:pStyle w:val="Footer"/>
@@ -4081,7 +4050,7 @@
 </file>
 
 <file path=word/footer3.xml><?xml version="1.0" encoding="utf-8"?>
-<w:ftr xmlns:wpc="http://schemas.microsoft.com/office/word/2010/wordprocessingCanvas" xmlns:mc="http://schemas.openxmlformats.org/markup-compatibility/2006" xmlns:o="urn:schemas-microsoft-com:office:office" xmlns:r="http://schemas.openxmlformats.org/officeDocument/2006/relationships" xmlns:m="http://schemas.openxmlformats.org/officeDocument/2006/math" xmlns:v="urn:schemas-microsoft-com:vml" xmlns:wp14="http://schemas.microsoft.com/office/word/2010/wordprocessingDrawing" xmlns:wp="http://schemas.openxmlformats.org/drawingml/2006/wordprocessingDrawing" xmlns:w10="urn:schemas-microsoft-com:office:word" xmlns:w="http://schemas.openxmlformats.org/wordprocessingml/2006/main" xmlns:w14="http://schemas.microsoft.com/office/word/2010/wordml" xmlns:w15="http://schemas.microsoft.com/office/word/2012/wordml" xmlns:wpg="http://schemas.microsoft.com/office/word/2010/wordprocessingGroup" xmlns:wpi="http://schemas.microsoft.com/office/word/2010/wordprocessingInk" xmlns:wne="http://schemas.microsoft.com/office/word/2006/wordml" xmlns:wps="http://schemas.microsoft.com/office/word/2010/wordprocessingShape" mc:Ignorable="w14 w15 wp14">
+<w:ftr xmlns:wpc="http://schemas.microsoft.com/office/word/2010/wordprocessingCanvas" xmlns:cx="http://schemas.microsoft.com/office/drawing/2014/chartex" xmlns:cx1="http://schemas.microsoft.com/office/drawing/2015/9/8/chartex" xmlns:cx2="http://schemas.microsoft.com/office/drawing/2015/10/21/chartex" xmlns:cx3="http://schemas.microsoft.com/office/drawing/2016/5/9/chartex" xmlns:cx4="http://schemas.microsoft.com/office/drawing/2016/5/10/chartex" xmlns:cx5="http://schemas.microsoft.com/office/drawing/2016/5/11/chartex" xmlns:cx6="http://schemas.microsoft.com/office/drawing/2016/5/12/chartex" xmlns:cx7="http://schemas.microsoft.com/office/drawing/2016/5/13/chartex" xmlns:cx8="http://schemas.microsoft.com/office/drawing/2016/5/14/chartex" xmlns:mc="http://schemas.openxmlformats.org/markup-compatibility/2006" xmlns:o="urn:schemas-microsoft-com:office:office" xmlns:r="http://schemas.openxmlformats.org/officeDocument/2006/relationships" xmlns:m="http://schemas.openxmlformats.org/officeDocument/2006/math" xmlns:v="urn:schemas-microsoft-com:vml" xmlns:wp14="http://schemas.microsoft.com/office/word/2010/wordprocessingDrawing" xmlns:wp="http://schemas.openxmlformats.org/drawingml/2006/wordprocessingDrawing" xmlns:w10="urn:schemas-microsoft-com:office:word" xmlns:w="http://schemas.openxmlformats.org/wordprocessingml/2006/main" xmlns:w14="http://schemas.microsoft.com/office/word/2010/wordml" xmlns:w15="http://schemas.microsoft.com/office/word/2012/wordml" xmlns:w16se="http://schemas.microsoft.com/office/word/2015/wordml/symex" xmlns:wpg="http://schemas.microsoft.com/office/word/2010/wordprocessingGroup" xmlns:wpi="http://schemas.microsoft.com/office/word/2010/wordprocessingInk" xmlns:wne="http://schemas.microsoft.com/office/word/2006/wordml" xmlns:wps="http://schemas.microsoft.com/office/word/2010/wordprocessingShape" mc:Ignorable="w14 w15 w16se wp14">
   <w:p>
     <w:pPr>
       <w:pStyle w:val="Footer"/>
@@ -4091,7 +4060,7 @@
 </file>
 
 <file path=word/footnotes.xml><?xml version="1.0" encoding="utf-8"?>
-<w:footnotes xmlns:wpc="http://schemas.microsoft.com/office/word/2010/wordprocessingCanvas" xmlns:mc="http://schemas.openxmlformats.org/markup-compatibility/2006" xmlns:o="urn:schemas-microsoft-com:office:office" xmlns:r="http://schemas.openxmlformats.org/officeDocument/2006/relationships" xmlns:m="http://schemas.openxmlformats.org/officeDocument/2006/math" xmlns:v="urn:schemas-microsoft-com:vml" xmlns:wp14="http://schemas.microsoft.com/office/word/2010/wordprocessingDrawing" xmlns:wp="http://schemas.openxmlformats.org/drawingml/2006/wordprocessingDrawing" xmlns:w10="urn:schemas-microsoft-com:office:word" xmlns:w="http://schemas.openxmlformats.org/wordprocessingml/2006/main" xmlns:w14="http://schemas.microsoft.com/office/word/2010/wordml" xmlns:w15="http://schemas.microsoft.com/office/word/2012/wordml" xmlns:wpg="http://schemas.microsoft.com/office/word/2010/wordprocessingGroup" xmlns:wpi="http://schemas.microsoft.com/office/word/2010/wordprocessingInk" xmlns:wne="http://schemas.microsoft.com/office/word/2006/wordml" xmlns:wps="http://schemas.microsoft.com/office/word/2010/wordprocessingShape" mc:Ignorable="w14 w15 wp14">
+<w:footnotes xmlns:wpc="http://schemas.microsoft.com/office/word/2010/wordprocessingCanvas" xmlns:cx="http://schemas.microsoft.com/office/drawing/2014/chartex" xmlns:cx1="http://schemas.microsoft.com/office/drawing/2015/9/8/chartex" xmlns:cx2="http://schemas.microsoft.com/office/drawing/2015/10/21/chartex" xmlns:cx3="http://schemas.microsoft.com/office/drawing/2016/5/9/chartex" xmlns:cx4="http://schemas.microsoft.com/office/drawing/2016/5/10/chartex" xmlns:cx5="http://schemas.microsoft.com/office/drawing/2016/5/11/chartex" xmlns:cx6="http://schemas.microsoft.com/office/drawing/2016/5/12/chartex" xmlns:cx7="http://schemas.microsoft.com/office/drawing/2016/5/13/chartex" xmlns:cx8="http://schemas.microsoft.com/office/drawing/2016/5/14/chartex" xmlns:mc="http://schemas.openxmlformats.org/markup-compatibility/2006" xmlns:o="urn:schemas-microsoft-com:office:office" xmlns:r="http://schemas.openxmlformats.org/officeDocument/2006/relationships" xmlns:m="http://schemas.openxmlformats.org/officeDocument/2006/math" xmlns:v="urn:schemas-microsoft-com:vml" xmlns:wp14="http://schemas.microsoft.com/office/word/2010/wordprocessingDrawing" xmlns:wp="http://schemas.openxmlformats.org/drawingml/2006/wordprocessingDrawing" xmlns:w10="urn:schemas-microsoft-com:office:word" xmlns:w="http://schemas.openxmlformats.org/wordprocessingml/2006/main" xmlns:w14="http://schemas.microsoft.com/office/word/2010/wordml" xmlns:w15="http://schemas.microsoft.com/office/word/2012/wordml" xmlns:w16se="http://schemas.microsoft.com/office/word/2015/wordml/symex" xmlns:wpg="http://schemas.microsoft.com/office/word/2010/wordprocessingGroup" xmlns:wpi="http://schemas.microsoft.com/office/word/2010/wordprocessingInk" xmlns:wne="http://schemas.microsoft.com/office/word/2006/wordml" xmlns:wps="http://schemas.microsoft.com/office/word/2010/wordprocessingShape" mc:Ignorable="w14 w15 w16se wp14">
   <w:footnote w:type="separator" w:id="-1">
     <w:p>
       <w:pPr>
@@ -4116,7 +4085,7 @@
 </file>
 
 <file path=word/header1.xml><?xml version="1.0" encoding="utf-8"?>
-<w:hdr xmlns:wpc="http://schemas.microsoft.com/office/word/2010/wordprocessingCanvas" xmlns:mc="http://schemas.openxmlformats.org/markup-compatibility/2006" xmlns:o="urn:schemas-microsoft-com:office:office" xmlns:r="http://schemas.openxmlformats.org/officeDocument/2006/relationships" xmlns:m="http://schemas.openxmlformats.org/officeDocument/2006/math" xmlns:v="urn:schemas-microsoft-com:vml" xmlns:wp14="http://schemas.microsoft.com/office/word/2010/wordprocessingDrawing" xmlns:wp="http://schemas.openxmlformats.org/drawingml/2006/wordprocessingDrawing" xmlns:w10="urn:schemas-microsoft-com:office:word" xmlns:w="http://schemas.openxmlformats.org/wordprocessingml/2006/main" xmlns:w14="http://schemas.microsoft.com/office/word/2010/wordml" xmlns:w15="http://schemas.microsoft.com/office/word/2012/wordml" xmlns:wpg="http://schemas.microsoft.com/office/word/2010/wordprocessingGroup" xmlns:wpi="http://schemas.microsoft.com/office/word/2010/wordprocessingInk" xmlns:wne="http://schemas.microsoft.com/office/word/2006/wordml" xmlns:wps="http://schemas.microsoft.com/office/word/2010/wordprocessingShape" mc:Ignorable="w14 w15 wp14">
+<w:hdr xmlns:wpc="http://schemas.microsoft.com/office/word/2010/wordprocessingCanvas" xmlns:cx="http://schemas.microsoft.com/office/drawing/2014/chartex" xmlns:cx1="http://schemas.microsoft.com/office/drawing/2015/9/8/chartex" xmlns:cx2="http://schemas.microsoft.com/office/drawing/2015/10/21/chartex" xmlns:cx3="http://schemas.microsoft.com/office/drawing/2016/5/9/chartex" xmlns:cx4="http://schemas.microsoft.com/office/drawing/2016/5/10/chartex" xmlns:cx5="http://schemas.microsoft.com/office/drawing/2016/5/11/chartex" xmlns:cx6="http://schemas.microsoft.com/office/drawing/2016/5/12/chartex" xmlns:cx7="http://schemas.microsoft.com/office/drawing/2016/5/13/chartex" xmlns:cx8="http://schemas.microsoft.com/office/drawing/2016/5/14/chartex" xmlns:mc="http://schemas.openxmlformats.org/markup-compatibility/2006" xmlns:o="urn:schemas-microsoft-com:office:office" xmlns:r="http://schemas.openxmlformats.org/officeDocument/2006/relationships" xmlns:m="http://schemas.openxmlformats.org/officeDocument/2006/math" xmlns:v="urn:schemas-microsoft-com:vml" xmlns:wp14="http://schemas.microsoft.com/office/word/2010/wordprocessingDrawing" xmlns:wp="http://schemas.openxmlformats.org/drawingml/2006/wordprocessingDrawing" xmlns:w10="urn:schemas-microsoft-com:office:word" xmlns:w="http://schemas.openxmlformats.org/wordprocessingml/2006/main" xmlns:w14="http://schemas.microsoft.com/office/word/2010/wordml" xmlns:w15="http://schemas.microsoft.com/office/word/2012/wordml" xmlns:w16se="http://schemas.microsoft.com/office/word/2015/wordml/symex" xmlns:wpg="http://schemas.microsoft.com/office/word/2010/wordprocessingGroup" xmlns:wpi="http://schemas.microsoft.com/office/word/2010/wordprocessingInk" xmlns:wne="http://schemas.microsoft.com/office/word/2006/wordml" xmlns:wps="http://schemas.microsoft.com/office/word/2010/wordprocessingShape" mc:Ignorable="w14 w15 w16se wp14">
   <w:p>
     <w:pPr>
       <w:pStyle w:val="Header"/>
@@ -4126,7 +4095,7 @@
 </file>
 
 <file path=word/header2.xml><?xml version="1.0" encoding="utf-8"?>
-<w:hdr xmlns:wpc="http://schemas.microsoft.com/office/word/2010/wordprocessingCanvas" xmlns:mc="http://schemas.openxmlformats.org/markup-compatibility/2006" xmlns:o="urn:schemas-microsoft-com:office:office" xmlns:r="http://schemas.openxmlformats.org/officeDocument/2006/relationships" xmlns:m="http://schemas.openxmlformats.org/officeDocument/2006/math" xmlns:v="urn:schemas-microsoft-com:vml" xmlns:wp14="http://schemas.microsoft.com/office/word/2010/wordprocessingDrawing" xmlns:wp="http://schemas.openxmlformats.org/drawingml/2006/wordprocessingDrawing" xmlns:w10="urn:schemas-microsoft-com:office:word" xmlns:w="http://schemas.openxmlformats.org/wordprocessingml/2006/main" xmlns:w14="http://schemas.microsoft.com/office/word/2010/wordml" xmlns:w15="http://schemas.microsoft.com/office/word/2012/wordml" xmlns:wpg="http://schemas.microsoft.com/office/word/2010/wordprocessingGroup" xmlns:wpi="http://schemas.microsoft.com/office/word/2010/wordprocessingInk" xmlns:wne="http://schemas.microsoft.com/office/word/2006/wordml" xmlns:wps="http://schemas.microsoft.com/office/word/2010/wordprocessingShape" mc:Ignorable="w14 w15 wp14">
+<w:hdr xmlns:wpc="http://schemas.microsoft.com/office/word/2010/wordprocessingCanvas" xmlns:cx="http://schemas.microsoft.com/office/drawing/2014/chartex" xmlns:cx1="http://schemas.microsoft.com/office/drawing/2015/9/8/chartex" xmlns:cx2="http://schemas.microsoft.com/office/drawing/2015/10/21/chartex" xmlns:cx3="http://schemas.microsoft.com/office/drawing/2016/5/9/chartex" xmlns:cx4="http://schemas.microsoft.com/office/drawing/2016/5/10/chartex" xmlns:cx5="http://schemas.microsoft.com/office/drawing/2016/5/11/chartex" xmlns:cx6="http://schemas.microsoft.com/office/drawing/2016/5/12/chartex" xmlns:cx7="http://schemas.microsoft.com/office/drawing/2016/5/13/chartex" xmlns:cx8="http://schemas.microsoft.com/office/drawing/2016/5/14/chartex" xmlns:mc="http://schemas.openxmlformats.org/markup-compatibility/2006" xmlns:o="urn:schemas-microsoft-com:office:office" xmlns:r="http://schemas.openxmlformats.org/officeDocument/2006/relationships" xmlns:m="http://schemas.openxmlformats.org/officeDocument/2006/math" xmlns:v="urn:schemas-microsoft-com:vml" xmlns:wp14="http://schemas.microsoft.com/office/word/2010/wordprocessingDrawing" xmlns:wp="http://schemas.openxmlformats.org/drawingml/2006/wordprocessingDrawing" xmlns:w10="urn:schemas-microsoft-com:office:word" xmlns:w="http://schemas.openxmlformats.org/wordprocessingml/2006/main" xmlns:w14="http://schemas.microsoft.com/office/word/2010/wordml" xmlns:w15="http://schemas.microsoft.com/office/word/2012/wordml" xmlns:w16se="http://schemas.microsoft.com/office/word/2015/wordml/symex" xmlns:wpg="http://schemas.microsoft.com/office/word/2010/wordprocessingGroup" xmlns:wpi="http://schemas.microsoft.com/office/word/2010/wordprocessingInk" xmlns:wne="http://schemas.microsoft.com/office/word/2006/wordml" xmlns:wps="http://schemas.microsoft.com/office/word/2010/wordprocessingShape" mc:Ignorable="w14 w15 w16se wp14">
   <w:p>
     <w:pPr>
       <w:pStyle w:val="Header"/>
@@ -4136,7 +4105,7 @@
 </file>
 
 <file path=word/header3.xml><?xml version="1.0" encoding="utf-8"?>
-<w:hdr xmlns:wpc="http://schemas.microsoft.com/office/word/2010/wordprocessingCanvas" xmlns:mc="http://schemas.openxmlformats.org/markup-compatibility/2006" xmlns:o="urn:schemas-microsoft-com:office:office" xmlns:r="http://schemas.openxmlformats.org/officeDocument/2006/relationships" xmlns:m="http://schemas.openxmlformats.org/officeDocument/2006/math" xmlns:v="urn:schemas-microsoft-com:vml" xmlns:wp14="http://schemas.microsoft.com/office/word/2010/wordprocessingDrawing" xmlns:wp="http://schemas.openxmlformats.org/drawingml/2006/wordprocessingDrawing" xmlns:w10="urn:schemas-microsoft-com:office:word" xmlns:w="http://schemas.openxmlformats.org/wordprocessingml/2006/main" xmlns:w14="http://schemas.microsoft.com/office/word/2010/wordml" xmlns:w15="http://schemas.microsoft.com/office/word/2012/wordml" xmlns:wpg="http://schemas.microsoft.com/office/word/2010/wordprocessingGroup" xmlns:wpi="http://schemas.microsoft.com/office/word/2010/wordprocessingInk" xmlns:wne="http://schemas.microsoft.com/office/word/2006/wordml" xmlns:wps="http://schemas.microsoft.com/office/word/2010/wordprocessingShape" mc:Ignorable="w14 w15 wp14">
+<w:hdr xmlns:wpc="http://schemas.microsoft.com/office/word/2010/wordprocessingCanvas" xmlns:cx="http://schemas.microsoft.com/office/drawing/2014/chartex" xmlns:cx1="http://schemas.microsoft.com/office/drawing/2015/9/8/chartex" xmlns:cx2="http://schemas.microsoft.com/office/drawing/2015/10/21/chartex" xmlns:cx3="http://schemas.microsoft.com/office/drawing/2016/5/9/chartex" xmlns:cx4="http://schemas.microsoft.com/office/drawing/2016/5/10/chartex" xmlns:cx5="http://schemas.microsoft.com/office/drawing/2016/5/11/chartex" xmlns:cx6="http://schemas.microsoft.com/office/drawing/2016/5/12/chartex" xmlns:cx7="http://schemas.microsoft.com/office/drawing/2016/5/13/chartex" xmlns:cx8="http://schemas.microsoft.com/office/drawing/2016/5/14/chartex" xmlns:mc="http://schemas.openxmlformats.org/markup-compatibility/2006" xmlns:o="urn:schemas-microsoft-com:office:office" xmlns:r="http://schemas.openxmlformats.org/officeDocument/2006/relationships" xmlns:m="http://schemas.openxmlformats.org/officeDocument/2006/math" xmlns:v="urn:schemas-microsoft-com:vml" xmlns:wp14="http://schemas.microsoft.com/office/word/2010/wordprocessingDrawing" xmlns:wp="http://schemas.openxmlformats.org/drawingml/2006/wordprocessingDrawing" xmlns:w10="urn:schemas-microsoft-com:office:word" xmlns:w="http://schemas.openxmlformats.org/wordprocessingml/2006/main" xmlns:w14="http://schemas.microsoft.com/office/word/2010/wordml" xmlns:w15="http://schemas.microsoft.com/office/word/2012/wordml" xmlns:w16se="http://schemas.microsoft.com/office/word/2015/wordml/symex" xmlns:wpg="http://schemas.microsoft.com/office/word/2010/wordprocessingGroup" xmlns:wpi="http://schemas.microsoft.com/office/word/2010/wordprocessingInk" xmlns:wne="http://schemas.microsoft.com/office/word/2006/wordml" xmlns:wps="http://schemas.microsoft.com/office/word/2010/wordprocessingShape" mc:Ignorable="w14 w15 w16se wp14">
   <w:p>
     <w:pPr>
       <w:pStyle w:val="Header"/>
@@ -4146,7 +4115,7 @@
 </file>
 
 <file path=word/numbering.xml><?xml version="1.0" encoding="utf-8"?>
-<w:numbering xmlns:wpc="http://schemas.microsoft.com/office/word/2010/wordprocessingCanvas" xmlns:mc="http://schemas.openxmlformats.org/markup-compatibility/2006" xmlns:o="urn:schemas-microsoft-com:office:office" xmlns:r="http://schemas.openxmlformats.org/officeDocument/2006/relationships" xmlns:m="http://schemas.openxmlformats.org/officeDocument/2006/math" xmlns:v="urn:schemas-microsoft-com:vml" xmlns:wp14="http://schemas.microsoft.com/office/word/2010/wordprocessingDrawing" xmlns:wp="http://schemas.openxmlformats.org/drawingml/2006/wordprocessingDrawing" xmlns:w10="urn:schemas-microsoft-com:office:word" xmlns:w="http://schemas.openxmlformats.org/wordprocessingml/2006/main" xmlns:w14="http://schemas.microsoft.com/office/word/2010/wordml" xmlns:w15="http://schemas.microsoft.com/office/word/2012/wordml" xmlns:wpg="http://schemas.microsoft.com/office/word/2010/wordprocessingGroup" xmlns:wpi="http://schemas.microsoft.com/office/word/2010/wordprocessingInk" xmlns:wne="http://schemas.microsoft.com/office/word/2006/wordml" xmlns:wps="http://schemas.microsoft.com/office/word/2010/wordprocessingShape" mc:Ignorable="w14 w15 wp14">
+<w:numbering xmlns:wpc="http://schemas.microsoft.com/office/word/2010/wordprocessingCanvas" xmlns:cx="http://schemas.microsoft.com/office/drawing/2014/chartex" xmlns:cx1="http://schemas.microsoft.com/office/drawing/2015/9/8/chartex" xmlns:cx2="http://schemas.microsoft.com/office/drawing/2015/10/21/chartex" xmlns:cx3="http://schemas.microsoft.com/office/drawing/2016/5/9/chartex" xmlns:cx4="http://schemas.microsoft.com/office/drawing/2016/5/10/chartex" xmlns:cx5="http://schemas.microsoft.com/office/drawing/2016/5/11/chartex" xmlns:cx6="http://schemas.microsoft.com/office/drawing/2016/5/12/chartex" xmlns:cx7="http://schemas.microsoft.com/office/drawing/2016/5/13/chartex" xmlns:cx8="http://schemas.microsoft.com/office/drawing/2016/5/14/chartex" xmlns:mc="http://schemas.openxmlformats.org/markup-compatibility/2006" xmlns:o="urn:schemas-microsoft-com:office:office" xmlns:r="http://schemas.openxmlformats.org/officeDocument/2006/relationships" xmlns:m="http://schemas.openxmlformats.org/officeDocument/2006/math" xmlns:v="urn:schemas-microsoft-com:vml" xmlns:wp14="http://schemas.microsoft.com/office/word/2010/wordprocessingDrawing" xmlns:wp="http://schemas.openxmlformats.org/drawingml/2006/wordprocessingDrawing" xmlns:w10="urn:schemas-microsoft-com:office:word" xmlns:w="http://schemas.openxmlformats.org/wordprocessingml/2006/main" xmlns:w14="http://schemas.microsoft.com/office/word/2010/wordml" xmlns:w15="http://schemas.microsoft.com/office/word/2012/wordml" xmlns:w16se="http://schemas.microsoft.com/office/word/2015/wordml/symex" xmlns:wpg="http://schemas.microsoft.com/office/word/2010/wordprocessingGroup" xmlns:wpi="http://schemas.microsoft.com/office/word/2010/wordprocessingInk" xmlns:wne="http://schemas.microsoft.com/office/word/2006/wordml" xmlns:wps="http://schemas.microsoft.com/office/word/2010/wordprocessingShape" mc:Ignorable="w14 w15 w16se wp14">
   <w:abstractNum w:abstractNumId="0" w15:restartNumberingAfterBreak="0">
     <w:nsid w:val="FFFFFF88"/>
     <w:multiLevelType w:val="singleLevel"/>
@@ -7057,7 +7026,7 @@
 </file>
 
 <file path=word/styles.xml><?xml version="1.0" encoding="utf-8"?>
-<w:styles xmlns:mc="http://schemas.openxmlformats.org/markup-compatibility/2006" xmlns:r="http://schemas.openxmlformats.org/officeDocument/2006/relationships" xmlns:w="http://schemas.openxmlformats.org/wordprocessingml/2006/main" xmlns:w14="http://schemas.microsoft.com/office/word/2010/wordml" xmlns:w15="http://schemas.microsoft.com/office/word/2012/wordml" mc:Ignorable="w14 w15">
+<w:styles xmlns:mc="http://schemas.openxmlformats.org/markup-compatibility/2006" xmlns:r="http://schemas.openxmlformats.org/officeDocument/2006/relationships" xmlns:w="http://schemas.openxmlformats.org/wordprocessingml/2006/main" xmlns:w14="http://schemas.microsoft.com/office/word/2010/wordml" xmlns:w15="http://schemas.microsoft.com/office/word/2012/wordml" xmlns:w16se="http://schemas.microsoft.com/office/word/2015/wordml/symex" mc:Ignorable="w14 w15 w16se">
   <w:docDefaults>
     <w:rPrDefault>
       <w:rPr>
@@ -7073,7 +7042,7 @@
       </w:pPr>
     </w:pPrDefault>
   </w:docDefaults>
-  <w:latentStyles w:defLockedState="0" w:defUIPriority="99" w:defSemiHidden="0" w:defUnhideWhenUsed="0" w:defQFormat="0" w:count="371">
+  <w:latentStyles w:defLockedState="0" w:defUIPriority="99" w:defSemiHidden="0" w:defUnhideWhenUsed="0" w:defQFormat="0" w:count="374">
     <w:lsdException w:name="Normal" w:uiPriority="0" w:qFormat="1"/>
     <w:lsdException w:name="heading 1" w:uiPriority="0" w:qFormat="1"/>
     <w:lsdException w:name="heading 2" w:semiHidden="1" w:uiPriority="0" w:unhideWhenUsed="1" w:qFormat="1"/>
@@ -7445,6 +7414,9 @@
     <w:lsdException w:name="List Table 5 Dark Accent 6" w:uiPriority="50"/>
     <w:lsdException w:name="List Table 6 Colorful Accent 6" w:uiPriority="51"/>
     <w:lsdException w:name="List Table 7 Colorful Accent 6" w:uiPriority="52"/>
+    <w:lsdException w:name="Mention" w:semiHidden="1" w:unhideWhenUsed="1"/>
+    <w:lsdException w:name="Smart Hyperlink" w:semiHidden="1" w:unhideWhenUsed="1"/>
+    <w:lsdException w:name="Hashtag" w:semiHidden="1" w:unhideWhenUsed="1"/>
   </w:latentStyles>
   <w:style w:type="paragraph" w:default="1" w:styleId="Normal">
     <w:name w:val="Normal"/>
@@ -9619,7 +9591,7 @@
 </file>
 
 <file path=word/glossary/document.xml><?xml version="1.0" encoding="utf-8"?>
-<w:glossaryDocument xmlns:wpc="http://schemas.microsoft.com/office/word/2010/wordprocessingCanvas" xmlns:mc="http://schemas.openxmlformats.org/markup-compatibility/2006" xmlns:o="urn:schemas-microsoft-com:office:office" xmlns:r="http://schemas.openxmlformats.org/officeDocument/2006/relationships" xmlns:m="http://schemas.openxmlformats.org/officeDocument/2006/math" xmlns:v="urn:schemas-microsoft-com:vml" xmlns:wp14="http://schemas.microsoft.com/office/word/2010/wordprocessingDrawing" xmlns:wp="http://schemas.openxmlformats.org/drawingml/2006/wordprocessingDrawing" xmlns:w10="urn:schemas-microsoft-com:office:word" xmlns:w="http://schemas.openxmlformats.org/wordprocessingml/2006/main" xmlns:w14="http://schemas.microsoft.com/office/word/2010/wordml" xmlns:w15="http://schemas.microsoft.com/office/word/2012/wordml" xmlns:wpg="http://schemas.microsoft.com/office/word/2010/wordprocessingGroup" xmlns:wpi="http://schemas.microsoft.com/office/word/2010/wordprocessingInk" xmlns:wne="http://schemas.microsoft.com/office/word/2006/wordml" xmlns:wps="http://schemas.microsoft.com/office/word/2010/wordprocessingShape" mc:Ignorable="w14 w15 wp14">
+<w:glossaryDocument xmlns:wpc="http://schemas.microsoft.com/office/word/2010/wordprocessingCanvas" xmlns:cx="http://schemas.microsoft.com/office/drawing/2014/chartex" xmlns:cx1="http://schemas.microsoft.com/office/drawing/2015/9/8/chartex" xmlns:cx2="http://schemas.microsoft.com/office/drawing/2015/10/21/chartex" xmlns:cx3="http://schemas.microsoft.com/office/drawing/2016/5/9/chartex" xmlns:cx4="http://schemas.microsoft.com/office/drawing/2016/5/10/chartex" xmlns:cx5="http://schemas.microsoft.com/office/drawing/2016/5/11/chartex" xmlns:cx6="http://schemas.microsoft.com/office/drawing/2016/5/12/chartex" xmlns:cx7="http://schemas.microsoft.com/office/drawing/2016/5/13/chartex" xmlns:cx8="http://schemas.microsoft.com/office/drawing/2016/5/14/chartex" xmlns:mc="http://schemas.openxmlformats.org/markup-compatibility/2006" xmlns:o="urn:schemas-microsoft-com:office:office" xmlns:r="http://schemas.openxmlformats.org/officeDocument/2006/relationships" xmlns:m="http://schemas.openxmlformats.org/officeDocument/2006/math" xmlns:v="urn:schemas-microsoft-com:vml" xmlns:wp14="http://schemas.microsoft.com/office/word/2010/wordprocessingDrawing" xmlns:wp="http://schemas.openxmlformats.org/drawingml/2006/wordprocessingDrawing" xmlns:w10="urn:schemas-microsoft-com:office:word" xmlns:w="http://schemas.openxmlformats.org/wordprocessingml/2006/main" xmlns:w14="http://schemas.microsoft.com/office/word/2010/wordml" xmlns:w15="http://schemas.microsoft.com/office/word/2012/wordml" xmlns:w16se="http://schemas.microsoft.com/office/word/2015/wordml/symex" xmlns:wpg="http://schemas.microsoft.com/office/word/2010/wordprocessingGroup" xmlns:wpi="http://schemas.microsoft.com/office/word/2010/wordprocessingInk" xmlns:wne="http://schemas.microsoft.com/office/word/2006/wordml" xmlns:wps="http://schemas.microsoft.com/office/word/2010/wordprocessingShape" mc:Ignorable="w14 w15 w16se wp14">
   <w:docParts>
     <w:docPart>
       <w:docPartPr>
@@ -9652,13 +9624,13 @@
 </file>
 
 <file path=word/glossary/fontTable.xml><?xml version="1.0" encoding="utf-8"?>
-<w:fonts xmlns:mc="http://schemas.openxmlformats.org/markup-compatibility/2006" xmlns:r="http://schemas.openxmlformats.org/officeDocument/2006/relationships" xmlns:w="http://schemas.openxmlformats.org/wordprocessingml/2006/main" xmlns:w14="http://schemas.microsoft.com/office/word/2010/wordml" xmlns:w15="http://schemas.microsoft.com/office/word/2012/wordml" mc:Ignorable="w14 w15">
+<w:fonts xmlns:mc="http://schemas.openxmlformats.org/markup-compatibility/2006" xmlns:r="http://schemas.openxmlformats.org/officeDocument/2006/relationships" xmlns:w="http://schemas.openxmlformats.org/wordprocessingml/2006/main" xmlns:w14="http://schemas.microsoft.com/office/word/2010/wordml" xmlns:w15="http://schemas.microsoft.com/office/word/2012/wordml" xmlns:w16se="http://schemas.microsoft.com/office/word/2015/wordml/symex" mc:Ignorable="w14 w15 w16se">
   <w:font w:name="Times New Roman">
     <w:panose1 w:val="02020603050405020304"/>
     <w:charset w:val="00"/>
     <w:family w:val="roman"/>
     <w:pitch w:val="variable"/>
-    <w:sig w:usb0="E0002EFF" w:usb1="C0007843" w:usb2="00000009" w:usb3="00000000" w:csb0="000001FF" w:csb1="00000000"/>
+    <w:sig w:usb0="E0002EFF" w:usb1="C000785B" w:usb2="00000009" w:usb3="00000000" w:csb0="000001FF" w:csb1="00000000"/>
   </w:font>
   <w:font w:name="Symbol">
     <w:panose1 w:val="05050102010706020507"/>
@@ -9693,7 +9665,7 @@
     <w:charset w:val="00"/>
     <w:family w:val="swiss"/>
     <w:pitch w:val="variable"/>
-    <w:sig w:usb0="E00002FF" w:usb1="4000ACFF" w:usb2="00000001" w:usb3="00000000" w:csb0="0000019F" w:csb1="00000000"/>
+    <w:sig w:usb0="E0002AFF" w:usb1="C000247B" w:usb2="00000009" w:usb3="00000000" w:csb0="000001FF" w:csb1="00000000"/>
   </w:font>
   <w:font w:name="Arial">
     <w:panose1 w:val="020B0604020202020204"/>
@@ -9721,7 +9693,7 @@
     <w:charset w:val="00"/>
     <w:family w:val="modern"/>
     <w:pitch w:val="fixed"/>
-    <w:sig w:usb0="E10002FF" w:usb1="4000FCFF" w:usb2="00000009" w:usb3="00000000" w:csb0="0000019F" w:csb1="00000000"/>
+    <w:sig w:usb0="E00006FF" w:usb1="0000FCFF" w:usb2="00000001" w:usb3="00000000" w:csb0="0000019F" w:csb1="00000000"/>
   </w:font>
   <w:font w:name="Batang">
     <w:altName w:val="바탕"/>
@@ -9781,13 +9753,13 @@
     <w:charset w:val="00"/>
     <w:family w:val="swiss"/>
     <w:pitch w:val="variable"/>
-    <w:sig w:usb0="A00002EF" w:usb1="4000207B" w:usb2="00000000" w:usb3="00000000" w:csb0="0000019F" w:csb1="00000000"/>
+    <w:sig w:usb0="E0002AFF" w:usb1="C000247B" w:usb2="00000009" w:usb3="00000000" w:csb0="000001FF" w:csb1="00000000"/>
   </w:font>
 </w:fonts>
 </file>
 
 <file path=word/glossary/settings.xml><?xml version="1.0" encoding="utf-8"?>
-<w:settings xmlns:mc="http://schemas.openxmlformats.org/markup-compatibility/2006" xmlns:o="urn:schemas-microsoft-com:office:office" xmlns:r="http://schemas.openxmlformats.org/officeDocument/2006/relationships" xmlns:m="http://schemas.openxmlformats.org/officeDocument/2006/math" xmlns:v="urn:schemas-microsoft-com:vml" xmlns:w10="urn:schemas-microsoft-com:office:word" xmlns:w="http://schemas.openxmlformats.org/wordprocessingml/2006/main" xmlns:w14="http://schemas.microsoft.com/office/word/2010/wordml" xmlns:w15="http://schemas.microsoft.com/office/word/2012/wordml" xmlns:sl="http://schemas.openxmlformats.org/schemaLibrary/2006/main" mc:Ignorable="w14 w15">
+<w:settings xmlns:mc="http://schemas.openxmlformats.org/markup-compatibility/2006" xmlns:o="urn:schemas-microsoft-com:office:office" xmlns:r="http://schemas.openxmlformats.org/officeDocument/2006/relationships" xmlns:m="http://schemas.openxmlformats.org/officeDocument/2006/math" xmlns:v="urn:schemas-microsoft-com:vml" xmlns:w10="urn:schemas-microsoft-com:office:word" xmlns:w="http://schemas.openxmlformats.org/wordprocessingml/2006/main" xmlns:w14="http://schemas.microsoft.com/office/word/2010/wordml" xmlns:w15="http://schemas.microsoft.com/office/word/2012/wordml" xmlns:w16se="http://schemas.microsoft.com/office/word/2015/wordml/symex" xmlns:sl="http://schemas.openxmlformats.org/schemaLibrary/2006/main" mc:Ignorable="w14 w15 w16se">
   <w:view w:val="normal"/>
   <w:defaultTabStop w:val="720"/>
   <w:characterSpacingControl w:val="doNotCompress"/>
@@ -9803,8 +9775,10 @@
     <w:rsid w:val="00514328"/>
     <w:rsid w:val="00530746"/>
     <w:rsid w:val="0059705B"/>
+    <w:rsid w:val="009B7A63"/>
     <w:rsid w:val="00AD7D2C"/>
     <w:rsid w:val="00B60E88"/>
+    <w:rsid w:val="00B874FB"/>
     <w:rsid w:val="00BC009D"/>
     <w:rsid w:val="00C056A1"/>
     <w:rsid w:val="00DA48C4"/>
@@ -9831,7 +9805,7 @@
 </file>
 
 <file path=word/glossary/styles.xml><?xml version="1.0" encoding="utf-8"?>
-<w:styles xmlns:mc="http://schemas.openxmlformats.org/markup-compatibility/2006" xmlns:r="http://schemas.openxmlformats.org/officeDocument/2006/relationships" xmlns:w="http://schemas.openxmlformats.org/wordprocessingml/2006/main" xmlns:w14="http://schemas.microsoft.com/office/word/2010/wordml" xmlns:w15="http://schemas.microsoft.com/office/word/2012/wordml" mc:Ignorable="w14 w15">
+<w:styles xmlns:mc="http://schemas.openxmlformats.org/markup-compatibility/2006" xmlns:r="http://schemas.openxmlformats.org/officeDocument/2006/relationships" xmlns:w="http://schemas.openxmlformats.org/wordprocessingml/2006/main" xmlns:w14="http://schemas.microsoft.com/office/word/2010/wordml" xmlns:w15="http://schemas.microsoft.com/office/word/2012/wordml" xmlns:w16se="http://schemas.microsoft.com/office/word/2015/wordml/symex" mc:Ignorable="w14 w15 w16se">
   <w:docDefaults>
     <w:rPrDefault>
       <w:rPr>
@@ -9848,7 +9822,7 @@
       </w:pPr>
     </w:pPrDefault>
   </w:docDefaults>
-  <w:latentStyles w:defLockedState="0" w:defUIPriority="99" w:defSemiHidden="0" w:defUnhideWhenUsed="0" w:defQFormat="0" w:count="371">
+  <w:latentStyles w:defLockedState="0" w:defUIPriority="99" w:defSemiHidden="0" w:defUnhideWhenUsed="0" w:defQFormat="0" w:count="374">
     <w:lsdException w:name="Normal" w:uiPriority="0" w:qFormat="1"/>
     <w:lsdException w:name="heading 1" w:uiPriority="9" w:qFormat="1"/>
     <w:lsdException w:name="heading 2" w:semiHidden="1" w:uiPriority="9" w:unhideWhenUsed="1" w:qFormat="1"/>
@@ -10220,6 +10194,9 @@
     <w:lsdException w:name="List Table 5 Dark Accent 6" w:uiPriority="50"/>
     <w:lsdException w:name="List Table 6 Colorful Accent 6" w:uiPriority="51"/>
     <w:lsdException w:name="List Table 7 Colorful Accent 6" w:uiPriority="52"/>
+    <w:lsdException w:name="Mention" w:semiHidden="1" w:unhideWhenUsed="1"/>
+    <w:lsdException w:name="Smart Hyperlink" w:semiHidden="1" w:unhideWhenUsed="1"/>
+    <w:lsdException w:name="Hashtag" w:semiHidden="1" w:unhideWhenUsed="1"/>
   </w:latentStyles>
   <w:style w:type="paragraph" w:default="1" w:styleId="Normal">
     <w:name w:val="Normal"/>
@@ -10267,7 +10244,7 @@
 </file>
 
 <file path=word/glossary/webSettings.xml><?xml version="1.0" encoding="utf-8"?>
-<w:webSettings xmlns:mc="http://schemas.openxmlformats.org/markup-compatibility/2006" xmlns:r="http://schemas.openxmlformats.org/officeDocument/2006/relationships" xmlns:w="http://schemas.openxmlformats.org/wordprocessingml/2006/main" xmlns:w14="http://schemas.microsoft.com/office/word/2010/wordml" xmlns:w15="http://schemas.microsoft.com/office/word/2012/wordml" mc:Ignorable="w14 w15">
+<w:webSettings xmlns:mc="http://schemas.openxmlformats.org/markup-compatibility/2006" xmlns:r="http://schemas.openxmlformats.org/officeDocument/2006/relationships" xmlns:w="http://schemas.openxmlformats.org/wordprocessingml/2006/main" xmlns:w14="http://schemas.microsoft.com/office/word/2010/wordml" xmlns:w15="http://schemas.microsoft.com/office/word/2012/wordml" xmlns:w16se="http://schemas.microsoft.com/office/word/2015/wordml/symex" mc:Ignorable="w14 w15 w16se">
   <w:optimizeForBrowser/>
   <w:allowPNG/>
 </w:webSettings>
@@ -10586,7 +10563,7 @@
 </file>
 
 <file path=customXml/itemProps2.xml><?xml version="1.0" encoding="utf-8"?>
-<ds:datastoreItem xmlns:ds="http://schemas.openxmlformats.org/officeDocument/2006/customXml" ds:itemID="{8CB63E27-63AC-459B-952F-0A9695DE82E6}">
+<ds:datastoreItem xmlns:ds="http://schemas.openxmlformats.org/officeDocument/2006/customXml" ds:itemID="{5AD912DD-E3F7-43B1-934F-6C098503BA1A}">
   <ds:schemaRefs>
     <ds:schemaRef ds:uri="http://schemas.openxmlformats.org/officeDocument/2006/bibliography"/>
   </ds:schemaRefs>

</xml_diff>